<commit_message>
Wrote up Task 1.2
</commit_message>
<xml_diff>
--- a/Task Sheet Report.docx
+++ b/Task Sheet Report.docx
@@ -42,18 +42,18 @@
           <w:noProof/>
         </w:rPr>
         <w:drawing>
-          <wp:anchor distT="0" distB="0" distL="114300" distR="114300" simplePos="0" relativeHeight="251659264" behindDoc="0" locked="0" layoutInCell="1" allowOverlap="1" wp14:anchorId="1CEA6BA0" wp14:editId="331D69A1">
+          <wp:anchor distT="0" distB="0" distL="114300" distR="114300" simplePos="0" relativeHeight="251659264" behindDoc="0" locked="0" layoutInCell="1" allowOverlap="1" wp14:anchorId="1CEA6BA0" wp14:editId="65B36BC1">
             <wp:simplePos x="0" y="0"/>
             <wp:positionH relativeFrom="margin">
-              <wp:align>center</wp:align>
+              <wp:posOffset>516890</wp:posOffset>
             </wp:positionH>
             <wp:positionV relativeFrom="paragraph">
-              <wp:posOffset>2992120</wp:posOffset>
+              <wp:posOffset>2990215</wp:posOffset>
             </wp:positionV>
-            <wp:extent cx="4709160" cy="3531870"/>
-            <wp:effectExtent l="0" t="0" r="0" b="0"/>
+            <wp:extent cx="4695825" cy="3531870"/>
+            <wp:effectExtent l="0" t="0" r="9525" b="0"/>
             <wp:wrapTopAndBottom/>
-            <wp:docPr id="4" name="Picture 4" descr="Chart, histogram&#10;&#10;Description automatically generated"/>
+            <wp:docPr id="4" name="Picture 4"/>
             <wp:cNvGraphicFramePr>
               <a:graphicFrameLocks xmlns:a="http://schemas.openxmlformats.org/drawingml/2006/main" noChangeAspect="1"/>
             </wp:cNvGraphicFramePr>
@@ -61,7 +61,7 @@
               <a:graphicData uri="http://schemas.openxmlformats.org/drawingml/2006/picture">
                 <pic:pic xmlns:pic="http://schemas.openxmlformats.org/drawingml/2006/picture">
                   <pic:nvPicPr>
-                    <pic:cNvPr id="4" name="Picture 4" descr="Chart, histogram&#10;&#10;Description automatically generated"/>
+                    <pic:cNvPr id="4" name="Picture 4"/>
                     <pic:cNvPicPr/>
                   </pic:nvPicPr>
                   <pic:blipFill>
@@ -79,7 +79,7 @@
                   <pic:spPr>
                     <a:xfrm>
                       <a:off x="0" y="0"/>
-                      <a:ext cx="4709160" cy="3531870"/>
+                      <a:ext cx="4695825" cy="3531870"/>
                     </a:xfrm>
                     <a:prstGeom prst="rect">
                       <a:avLst/>

</xml_diff>